<commit_message>
Updated LED Orientation Figure
</commit_message>
<xml_diff>
--- a/Assembly Files/CMOS_Imaging_Sensor_PCB_Assy_Info.docx
+++ b/Assembly Files/CMOS_Imaging_Sensor_PCB_Assy_Info.docx
@@ -87,7 +87,7 @@
           <w:noProof/>
         </w:rPr>
         <w:drawing>
-          <wp:anchor distT="0" distB="0" distL="114300" distR="114300" simplePos="0" relativeHeight="251658240" behindDoc="0" locked="0" layoutInCell="1" allowOverlap="1" wp14:anchorId="1D7B51DA" wp14:editId="1EFFE719">
+          <wp:anchor distT="0" distB="0" distL="114300" distR="114300" simplePos="0" relativeHeight="251657216" behindDoc="0" locked="0" layoutInCell="1" allowOverlap="1" wp14:anchorId="7A4238EE" wp14:editId="598EF5B3">
             <wp:simplePos x="0" y="0"/>
             <wp:positionH relativeFrom="column">
               <wp:posOffset>393700</wp:posOffset>
@@ -152,8 +152,6 @@
       <w:r>
         <w:t>Pin 1 identifiers shown below</w:t>
       </w:r>
-      <w:bookmarkStart w:id="0" w:name="_GoBack"/>
-      <w:bookmarkEnd w:id="0"/>
     </w:p>
     <w:p>
       <w:pPr>
@@ -176,6 +174,162 @@
       <w:pPr>
         <w:pStyle w:val="ListParagraph"/>
       </w:pPr>
+      <w:r>
+        <w:rPr>
+          <w:noProof/>
+        </w:rPr>
+        <mc:AlternateContent>
+          <mc:Choice Requires="wpg">
+            <w:drawing>
+              <wp:anchor distT="0" distB="0" distL="114300" distR="114300" simplePos="0" relativeHeight="251660288" behindDoc="0" locked="0" layoutInCell="1" allowOverlap="1" wp14:anchorId="15520C20" wp14:editId="07A7DBA1">
+                <wp:simplePos x="0" y="0"/>
+                <wp:positionH relativeFrom="column">
+                  <wp:posOffset>3752017</wp:posOffset>
+                </wp:positionH>
+                <wp:positionV relativeFrom="paragraph">
+                  <wp:posOffset>143890</wp:posOffset>
+                </wp:positionV>
+                <wp:extent cx="2426970" cy="2934970"/>
+                <wp:effectExtent l="0" t="0" r="0" b="0"/>
+                <wp:wrapNone/>
+                <wp:docPr id="5" name="Group 5"/>
+                <wp:cNvGraphicFramePr/>
+                <a:graphic xmlns:a="http://schemas.openxmlformats.org/drawingml/2006/main">
+                  <a:graphicData uri="http://schemas.microsoft.com/office/word/2010/wordprocessingGroup">
+                    <wpg:wgp>
+                      <wpg:cNvGrpSpPr/>
+                      <wpg:grpSpPr>
+                        <a:xfrm>
+                          <a:off x="0" y="0"/>
+                          <a:ext cx="2426970" cy="2934970"/>
+                          <a:chOff x="0" y="0"/>
+                          <a:chExt cx="2426970" cy="2934970"/>
+                        </a:xfrm>
+                      </wpg:grpSpPr>
+                      <pic:pic xmlns:pic="http://schemas.openxmlformats.org/drawingml/2006/picture">
+                        <pic:nvPicPr>
+                          <pic:cNvPr id="3" name="Picture 3" descr="C:\Users\Daniel\Dropbox\Camera Uploads\2016-01-20 08.55.00.jpg"/>
+                          <pic:cNvPicPr>
+                            <a:picLocks noChangeAspect="1"/>
+                          </pic:cNvPicPr>
+                        </pic:nvPicPr>
+                        <pic:blipFill rotWithShape="1">
+                          <a:blip r:embed="rId6" cstate="print">
+                            <a:extLst>
+                              <a:ext uri="{28A0092B-C50C-407E-A947-70E740481C1C}">
+                                <a14:useLocalDpi xmlns:a14="http://schemas.microsoft.com/office/drawing/2010/main" val="0"/>
+                              </a:ext>
+                            </a:extLst>
+                          </a:blip>
+                          <a:srcRect t="12525" r="38776" b="35809"/>
+                          <a:stretch/>
+                        </pic:blipFill>
+                        <pic:spPr bwMode="auto">
+                          <a:xfrm>
+                            <a:off x="0" y="0"/>
+                            <a:ext cx="2426970" cy="2934970"/>
+                          </a:xfrm>
+                          <a:prstGeom prst="rect">
+                            <a:avLst/>
+                          </a:prstGeom>
+                          <a:noFill/>
+                          <a:ln>
+                            <a:noFill/>
+                          </a:ln>
+                          <a:extLst>
+                            <a:ext uri="{53640926-AAD7-44D8-BBD7-CCE9431645EC}">
+                              <a14:shadowObscured xmlns:a14="http://schemas.microsoft.com/office/drawing/2010/main"/>
+                            </a:ext>
+                          </a:extLst>
+                        </pic:spPr>
+                      </pic:pic>
+                      <wps:wsp>
+                        <wps:cNvPr id="4" name="Oval 4"/>
+                        <wps:cNvSpPr/>
+                        <wps:spPr>
+                          <a:xfrm>
+                            <a:off x="1223159" y="843148"/>
+                            <a:ext cx="855023" cy="866899"/>
+                          </a:xfrm>
+                          <a:prstGeom prst="ellipse">
+                            <a:avLst/>
+                          </a:prstGeom>
+                          <a:noFill/>
+                          <a:ln w="38100">
+                            <a:solidFill>
+                              <a:srgbClr val="FF0000"/>
+                            </a:solidFill>
+                          </a:ln>
+                        </wps:spPr>
+                        <wps:style>
+                          <a:lnRef idx="2">
+                            <a:schemeClr val="accent1">
+                              <a:shade val="50000"/>
+                            </a:schemeClr>
+                          </a:lnRef>
+                          <a:fillRef idx="1">
+                            <a:schemeClr val="accent1"/>
+                          </a:fillRef>
+                          <a:effectRef idx="0">
+                            <a:schemeClr val="accent1"/>
+                          </a:effectRef>
+                          <a:fontRef idx="minor">
+                            <a:schemeClr val="lt1"/>
+                          </a:fontRef>
+                        </wps:style>
+                        <wps:bodyPr rot="0" spcFirstLastPara="0" vertOverflow="overflow" horzOverflow="overflow" vert="horz" wrap="square" lIns="91440" tIns="45720" rIns="91440" bIns="45720" numCol="1" spcCol="0" rtlCol="0" fromWordArt="0" anchor="ctr" anchorCtr="0" forceAA="0" compatLnSpc="1">
+                          <a:prstTxWarp prst="textNoShape">
+                            <a:avLst/>
+                          </a:prstTxWarp>
+                          <a:noAutofit/>
+                        </wps:bodyPr>
+                      </wps:wsp>
+                    </wpg:wgp>
+                  </a:graphicData>
+                </a:graphic>
+                <wp14:sizeRelH relativeFrom="margin">
+                  <wp14:pctWidth>0</wp14:pctWidth>
+                </wp14:sizeRelH>
+                <wp14:sizeRelV relativeFrom="margin">
+                  <wp14:pctHeight>0</wp14:pctHeight>
+                </wp14:sizeRelV>
+              </wp:anchor>
+            </w:drawing>
+          </mc:Choice>
+          <mc:Fallback>
+            <w:pict>
+              <v:group w14:anchorId="0C921789" id="Group 5" o:spid="_x0000_s1026" style="position:absolute;margin-left:295.45pt;margin-top:11.35pt;width:191.1pt;height:231.1pt;z-index:251660288;mso-width-relative:margin;mso-height-relative:margin" coordsize="24269,29349" o:gfxdata="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">
+                <v:shapetype id="_x0000_t75" coordsize="21600,21600" o:spt="75" o:preferrelative="t" path="m@4@5l@4@11@9@11@9@5xe" filled="f" stroked="f">
+                  <v:stroke joinstyle="miter"/>
+                  <v:formulas>
+                    <v:f eqn="if lineDrawn pixelLineWidth 0"/>
+                    <v:f eqn="sum @0 1 0"/>
+                    <v:f eqn="sum 0 0 @1"/>
+                    <v:f eqn="prod @2 1 2"/>
+                    <v:f eqn="prod @3 21600 pixelWidth"/>
+                    <v:f eqn="prod @3 21600 pixelHeight"/>
+                    <v:f eqn="sum @0 0 1"/>
+                    <v:f eqn="prod @6 1 2"/>
+                    <v:f eqn="prod @7 21600 pixelWidth"/>
+                    <v:f eqn="sum @8 21600 0"/>
+                    <v:f eqn="prod @7 21600 pixelHeight"/>
+                    <v:f eqn="sum @10 21600 0"/>
+                  </v:formulas>
+                  <v:path o:extrusionok="f" gradientshapeok="t" o:connecttype="rect"/>
+                  <o:lock v:ext="edit" aspectratio="t"/>
+                </v:shapetype>
+                <v:shape id="Picture 3" o:spid="_x0000_s1027" type="#_x0000_t75" style="position:absolute;width:24269;height:29349;visibility:visible;mso-wrap-style:square" o:gfxdata="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">
+                  <v:imagedata r:id="rId7" o:title="2016-01-20 08.55.00" croptop="8208f" cropbottom="23468f" cropright="25412f"/>
+                  <v:path arrowok="t"/>
+                </v:shape>
+                <v:oval id="Oval 4" o:spid="_x0000_s1028" style="position:absolute;left:12231;top:8431;width:8550;height:8669;visibility:visible;mso-wrap-style:square;v-text-anchor:middle" o:gfxdata="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" filled="f" strokecolor="red" strokeweight="3pt">
+                  <v:stroke joinstyle="miter"/>
+                </v:oval>
+              </v:group>
+            </w:pict>
+          </mc:Fallback>
+        </mc:AlternateContent>
+      </w:r>
       <w:r>
         <w:rPr>
           <w:noProof/>
@@ -196,7 +350,7 @@
                     <pic:cNvPicPr/>
                   </pic:nvPicPr>
                   <pic:blipFill>
-                    <a:blip r:embed="rId6" cstate="print">
+                    <a:blip r:embed="rId8" cstate="print">
                       <a:extLst>
                         <a:ext uri="{28A0092B-C50C-407E-A947-70E740481C1C}">
                           <a14:useLocalDpi xmlns:a14="http://schemas.microsoft.com/office/drawing/2010/main" val="0"/>
@@ -222,6 +376,8 @@
           </wp:inline>
         </w:drawing>
       </w:r>
+      <w:bookmarkStart w:id="0" w:name="_GoBack"/>
+      <w:bookmarkEnd w:id="0"/>
     </w:p>
     <w:sectPr>
       <w:pgSz w:w="12240" w:h="15840"/>

</xml_diff>